<commit_message>
added comments updated the docx file
</commit_message>
<xml_diff>
--- a/Fock_Polydor_DezSys10.docx
+++ b/Fock_Polydor_DezSys10.docx
@@ -1,6 +1,6 @@
 
 <file path=word/document.xml><?xml version="1.0" encoding="utf-8"?>
-<w:document xmlns:wpc="http://schemas.microsoft.com/office/word/2010/wordprocessingCanvas" xmlns:cx="http://schemas.microsoft.com/office/drawing/2014/chartex" xmlns:cx1="http://schemas.microsoft.com/office/drawing/2015/9/8/chartex" xmlns:mc="http://schemas.openxmlformats.org/markup-compatibility/2006" xmlns:o="urn:schemas-microsoft-com:office:office" xmlns:r="http://schemas.openxmlformats.org/officeDocument/2006/relationships" xmlns:m="http://schemas.openxmlformats.org/officeDocument/2006/math" xmlns:v="urn:schemas-microsoft-com:vml" xmlns:wp14="http://schemas.microsoft.com/office/word/2010/wordprocessingDrawing" xmlns:wp="http://schemas.openxmlformats.org/drawingml/2006/wordprocessingDrawing" xmlns:w10="urn:schemas-microsoft-com:office:word" xmlns:w="http://schemas.openxmlformats.org/wordprocessingml/2006/main" xmlns:w14="http://schemas.microsoft.com/office/word/2010/wordml" xmlns:w15="http://schemas.microsoft.com/office/word/2012/wordml" xmlns:w16se="http://schemas.microsoft.com/office/word/2015/wordml/symex" xmlns:wpg="http://schemas.microsoft.com/office/word/2010/wordprocessingGroup" xmlns:wpi="http://schemas.microsoft.com/office/word/2010/wordprocessingInk" xmlns:wne="http://schemas.microsoft.com/office/word/2006/wordml" xmlns:wps="http://schemas.microsoft.com/office/word/2010/wordprocessingShape" mc:Ignorable="w14 w15 w16se wp14">
+<w:document xmlns:wpc="http://schemas.microsoft.com/office/word/2010/wordprocessingCanvas" xmlns:cx="http://schemas.microsoft.com/office/drawing/2014/chartex" xmlns:cx1="http://schemas.microsoft.com/office/drawing/2015/9/8/chartex" xmlns:cx2="http://schemas.microsoft.com/office/drawing/2015/10/21/chartex" xmlns:mc="http://schemas.openxmlformats.org/markup-compatibility/2006" xmlns:o="urn:schemas-microsoft-com:office:office" xmlns:r="http://schemas.openxmlformats.org/officeDocument/2006/relationships" xmlns:m="http://schemas.openxmlformats.org/officeDocument/2006/math" xmlns:v="urn:schemas-microsoft-com:vml" xmlns:wp14="http://schemas.microsoft.com/office/word/2010/wordprocessingDrawing" xmlns:wp="http://schemas.openxmlformats.org/drawingml/2006/wordprocessingDrawing" xmlns:w10="urn:schemas-microsoft-com:office:word" xmlns:w="http://schemas.openxmlformats.org/wordprocessingml/2006/main" xmlns:w14="http://schemas.microsoft.com/office/word/2010/wordml" xmlns:w15="http://schemas.microsoft.com/office/word/2012/wordml" xmlns:w16se="http://schemas.microsoft.com/office/word/2015/wordml/symex" xmlns:wpg="http://schemas.microsoft.com/office/word/2010/wordprocessingGroup" xmlns:wpi="http://schemas.microsoft.com/office/word/2010/wordprocessingInk" xmlns:wne="http://schemas.microsoft.com/office/word/2006/wordml" xmlns:wps="http://schemas.microsoft.com/office/word/2010/wordprocessingShape" mc:Ignorable="w14 w15 w16se wp14">
   <w:body>
     <w:p>
       <w:r>
@@ -262,17 +262,8 @@
           <w:sz w:val="36"/>
           <w:szCs w:val="36"/>
         </w:rPr>
-        <w:t xml:space="preserve">Betreuer: Prof. </w:t>
-      </w:r>
-      <w:proofErr w:type="spellStart"/>
-      <w:r>
-        <w:rPr>
-          <w:sz w:val="36"/>
-          <w:szCs w:val="36"/>
-        </w:rPr>
-        <w:t>Micheler</w:t>
-      </w:r>
-      <w:proofErr w:type="spellEnd"/>
+        <w:t>Betreuer: Prof. Micheler</w:t>
+      </w:r>
       <w:r>
         <w:rPr>
           <w:sz w:val="36"/>
@@ -870,15 +861,7 @@
     <w:p/>
     <w:p>
       <w:r>
-        <w:t xml:space="preserve">Welche Informationen sind notwendig um die Laborübung reibungslos durchführen zu können? Hier werden alle </w:t>
-      </w:r>
-      <w:proofErr w:type="spellStart"/>
-      <w:r>
-        <w:t>Requirements</w:t>
-      </w:r>
-      <w:proofErr w:type="spellEnd"/>
-      <w:r>
-        <w:t xml:space="preserve"> der Lehrkraft detailliert beschrieben und mit Quellen untermauert.</w:t>
+        <w:t>Welche Informationen sind notwendig um die Laborübung reibungslos durchführen zu können? Hier werden alle Requirements der Lehrkraft detailliert beschrieben und mit Quellen untermauert.</w:t>
       </w:r>
     </w:p>
     <w:p/>
@@ -887,23 +870,7 @@
         <w:t xml:space="preserve">Hier zum Beispiel die Architektur </w:t>
       </w:r>
       <w:r>
-        <w:t xml:space="preserve">der Common </w:t>
-      </w:r>
-      <w:proofErr w:type="spellStart"/>
-      <w:r>
-        <w:t>Object</w:t>
-      </w:r>
-      <w:proofErr w:type="spellEnd"/>
-      <w:r>
-        <w:t xml:space="preserve">-Request-Broker </w:t>
-      </w:r>
-      <w:proofErr w:type="spellStart"/>
-      <w:r>
-        <w:t>Architecture</w:t>
-      </w:r>
-      <w:proofErr w:type="spellEnd"/>
-      <w:r>
-        <w:t>:</w:t>
+        <w:t>der Common Object-Request-Broker Architecture:</w:t>
       </w:r>
     </w:p>
     <w:p/>
@@ -937,47 +904,7 @@
           <w:sz w:val="21"/>
           <w:szCs w:val="21"/>
         </w:rPr>
-        <w:t xml:space="preserve">Es soll ein Load </w:t>
-      </w:r>
-      <w:proofErr w:type="spellStart"/>
-      <w:r>
-        <w:rPr>
-          <w:rFonts w:ascii="Verdana" w:hAnsi="Verdana"/>
-          <w:color w:val="333333"/>
-          <w:sz w:val="21"/>
-          <w:szCs w:val="21"/>
-        </w:rPr>
-        <w:t>Balancer</w:t>
-      </w:r>
-      <w:proofErr w:type="spellEnd"/>
-      <w:r>
-        <w:rPr>
-          <w:rFonts w:ascii="Verdana" w:hAnsi="Verdana"/>
-          <w:color w:val="333333"/>
-          <w:sz w:val="21"/>
-          <w:szCs w:val="21"/>
-        </w:rPr>
-        <w:t xml:space="preserve"> mit mindestens 2 unterschiedlichen Load-</w:t>
-      </w:r>
-      <w:proofErr w:type="spellStart"/>
-      <w:r>
-        <w:rPr>
-          <w:rFonts w:ascii="Verdana" w:hAnsi="Verdana"/>
-          <w:color w:val="333333"/>
-          <w:sz w:val="21"/>
-          <w:szCs w:val="21"/>
-        </w:rPr>
-        <w:t>Balancing</w:t>
-      </w:r>
-      <w:proofErr w:type="spellEnd"/>
-      <w:r>
-        <w:rPr>
-          <w:rFonts w:ascii="Verdana" w:hAnsi="Verdana"/>
-          <w:color w:val="333333"/>
-          <w:sz w:val="21"/>
-          <w:szCs w:val="21"/>
-        </w:rPr>
-        <w:t xml:space="preserve"> Methoden (jeweils 6 Punkte) implementiert werden (ähnlich dem PI Beispiel [1]; Lösung zum Teil veraltet [2]). Eine Kombination von mehreren Methoden ist möglich. Die Berechnung bzw. das Service ist frei wählbar!</w:t>
+        <w:t>Es soll ein Load Balancer mit mindestens 2 unterschiedlichen Load-Balancing Methoden (jeweils 6 Punkte) implementiert werden (ähnlich dem PI Beispiel [1]; Lösung zum Teil veraltet [2]). Eine Kombination von mehreren Methoden ist möglich. Die Berechnung bzw. das Service ist frei wählbar!</w:t>
       </w:r>
       <w:r>
         <w:rPr>
@@ -996,27 +923,7 @@
           <w:szCs w:val="21"/>
         </w:rPr>
         <w:br/>
-        <w:t xml:space="preserve">Folgende Load </w:t>
-      </w:r>
-      <w:proofErr w:type="spellStart"/>
-      <w:r>
-        <w:rPr>
-          <w:rFonts w:ascii="Verdana" w:hAnsi="Verdana"/>
-          <w:color w:val="333333"/>
-          <w:sz w:val="21"/>
-          <w:szCs w:val="21"/>
-        </w:rPr>
-        <w:t>Balancing</w:t>
-      </w:r>
-      <w:proofErr w:type="spellEnd"/>
-      <w:r>
-        <w:rPr>
-          <w:rFonts w:ascii="Verdana" w:hAnsi="Verdana"/>
-          <w:color w:val="333333"/>
-          <w:sz w:val="21"/>
-          <w:szCs w:val="21"/>
-        </w:rPr>
-        <w:t xml:space="preserve"> Methoden stehen zur Auswahl:</w:t>
+        <w:t>Folgende Load Balancing Methoden stehen zur Auswahl:</w:t>
       </w:r>
     </w:p>
     <w:p>
@@ -1035,25 +942,14 @@
           <w:szCs w:val="21"/>
         </w:rPr>
       </w:pPr>
-      <w:proofErr w:type="spellStart"/>
-      <w:r>
-        <w:rPr>
-          <w:rFonts w:ascii="Verdana" w:hAnsi="Verdana"/>
-          <w:color w:val="333333"/>
-          <w:sz w:val="21"/>
-          <w:szCs w:val="21"/>
-        </w:rPr>
-        <w:t>Weighted</w:t>
-      </w:r>
-      <w:proofErr w:type="spellEnd"/>
-      <w:r>
-        <w:rPr>
-          <w:rFonts w:ascii="Verdana" w:hAnsi="Verdana"/>
-          <w:color w:val="333333"/>
-          <w:sz w:val="21"/>
-          <w:szCs w:val="21"/>
-        </w:rPr>
-        <w:t xml:space="preserve"> Distribution</w:t>
+      <w:r>
+        <w:rPr>
+          <w:rFonts w:ascii="Verdana" w:hAnsi="Verdana"/>
+          <w:color w:val="333333"/>
+          <w:sz w:val="21"/>
+          <w:szCs w:val="21"/>
+        </w:rPr>
+        <w:t>Weighted Distribution</w:t>
       </w:r>
     </w:p>
     <w:p>
@@ -1131,19 +1027,8 @@
           <w:sz w:val="21"/>
           <w:szCs w:val="21"/>
         </w:rPr>
-        <w:t xml:space="preserve">Server </w:t>
-      </w:r>
-      <w:proofErr w:type="spellStart"/>
-      <w:r>
-        <w:rPr>
-          <w:rFonts w:ascii="Verdana" w:hAnsi="Verdana"/>
-          <w:color w:val="333333"/>
-          <w:sz w:val="21"/>
-          <w:szCs w:val="21"/>
-        </w:rPr>
-        <w:t>Probes</w:t>
-      </w:r>
-      <w:proofErr w:type="spellEnd"/>
+        <w:t>Server Probes</w:t>
+      </w:r>
     </w:p>
     <w:p>
       <w:pPr>
@@ -1164,27 +1049,25 @@
           <w:sz w:val="21"/>
           <w:szCs w:val="21"/>
         </w:rPr>
-        <w:t xml:space="preserve">Um die Komplexität zu steigern, soll zusätzlich eine "Session </w:t>
-      </w:r>
-      <w:proofErr w:type="spellStart"/>
-      <w:r>
-        <w:rPr>
-          <w:rFonts w:ascii="Verdana" w:hAnsi="Verdana"/>
-          <w:color w:val="333333"/>
-          <w:sz w:val="21"/>
-          <w:szCs w:val="21"/>
-        </w:rPr>
-        <w:t>Persistence</w:t>
-      </w:r>
-      <w:proofErr w:type="spellEnd"/>
-      <w:r>
-        <w:rPr>
-          <w:rFonts w:ascii="Verdana" w:hAnsi="Verdana"/>
-          <w:color w:val="333333"/>
-          <w:sz w:val="21"/>
-          <w:szCs w:val="21"/>
-        </w:rPr>
-        <w:t>" (3 Punkte) implementiert werden.</w:t>
+        <w:t>Um die Komplexität zu steigern, soll zusätzli</w:t>
+      </w:r>
+      <w:r>
+        <w:rPr>
+          <w:rFonts w:ascii="Verdana" w:hAnsi="Verdana"/>
+          <w:color w:val="333333"/>
+          <w:sz w:val="21"/>
+          <w:szCs w:val="21"/>
+        </w:rPr>
+        <w:t>ch eine "Session Persistence" (2</w:t>
+      </w:r>
+      <w:r>
+        <w:rPr>
+          <w:rFonts w:ascii="Verdana" w:hAnsi="Verdana"/>
+          <w:color w:val="333333"/>
+          <w:sz w:val="21"/>
+          <w:szCs w:val="21"/>
+        </w:rPr>
+        <w:t xml:space="preserve"> Punkte) implementiert werden.</w:t>
       </w:r>
     </w:p>
     <w:p>
@@ -1206,27 +1089,27 @@
           <w:sz w:val="21"/>
           <w:szCs w:val="21"/>
         </w:rPr>
-        <w:t xml:space="preserve">Vertiefend soll eine Open-Source Applikation </w:t>
-      </w:r>
-      <w:proofErr w:type="gramStart"/>
-      <w:r>
-        <w:rPr>
-          <w:rFonts w:ascii="Verdana" w:hAnsi="Verdana"/>
-          <w:color w:val="333333"/>
-          <w:sz w:val="21"/>
-          <w:szCs w:val="21"/>
-        </w:rPr>
-        <w:t>aus folgender</w:t>
-      </w:r>
-      <w:proofErr w:type="gramEnd"/>
-      <w:r>
-        <w:rPr>
-          <w:rFonts w:ascii="Verdana" w:hAnsi="Verdana"/>
-          <w:color w:val="333333"/>
-          <w:sz w:val="21"/>
-          <w:szCs w:val="21"/>
-        </w:rPr>
-        <w:t xml:space="preserve"> Liste ausgewählt und installiert werden. (3 Punkte)</w:t>
+        <w:t>Vertiefend soll eine Open-Source Applikation aus folgender Liste ausge</w:t>
+      </w:r>
+      <w:r>
+        <w:rPr>
+          <w:rFonts w:ascii="Verdana" w:hAnsi="Verdana"/>
+          <w:color w:val="333333"/>
+          <w:sz w:val="21"/>
+          <w:szCs w:val="21"/>
+        </w:rPr>
+        <w:t>wählt und installiert werden. (2</w:t>
+      </w:r>
+      <w:bookmarkStart w:id="4" w:name="_GoBack"/>
+      <w:bookmarkEnd w:id="4"/>
+      <w:r>
+        <w:rPr>
+          <w:rFonts w:ascii="Verdana" w:hAnsi="Verdana"/>
+          <w:color w:val="333333"/>
+          <w:sz w:val="21"/>
+          <w:szCs w:val="21"/>
+        </w:rPr>
+        <w:t xml:space="preserve"> Punkte)</w:t>
       </w:r>
       <w:r>
         <w:rPr>
@@ -1256,9 +1139,17 @@
           <w:szCs w:val="21"/>
           <w:shd w:val="clear" w:color="auto" w:fill="FFFFFF"/>
         </w:rPr>
-        <w:t xml:space="preserve">Es sollen die einzelnen Server-Instanzen in folgenden Punkten belastet (Memory, CPU </w:t>
-      </w:r>
-      <w:proofErr w:type="spellStart"/>
+        <w:t>Es sollen die einzelnen Server-Instanzen in folgenden Punkten belastet (Memory, CPU Cycles) werden können.</w:t>
+      </w:r>
+      <w:r>
+        <w:rPr>
+          <w:rFonts w:ascii="Verdana" w:hAnsi="Verdana"/>
+          <w:color w:val="333333"/>
+          <w:sz w:val="21"/>
+          <w:szCs w:val="21"/>
+        </w:rPr>
+        <w:br/>
+      </w:r>
       <w:r>
         <w:rPr>
           <w:rFonts w:ascii="Verdana" w:hAnsi="Verdana"/>
@@ -1267,59 +1158,7 @@
           <w:szCs w:val="21"/>
           <w:shd w:val="clear" w:color="auto" w:fill="FFFFFF"/>
         </w:rPr>
-        <w:t>Cycles</w:t>
-      </w:r>
-      <w:proofErr w:type="spellEnd"/>
-      <w:r>
-        <w:rPr>
-          <w:rFonts w:ascii="Verdana" w:hAnsi="Verdana"/>
-          <w:color w:val="333333"/>
-          <w:sz w:val="21"/>
-          <w:szCs w:val="21"/>
-          <w:shd w:val="clear" w:color="auto" w:fill="FFFFFF"/>
-        </w:rPr>
-        <w:t>) werden können.</w:t>
-      </w:r>
-      <w:r>
-        <w:rPr>
-          <w:rFonts w:ascii="Verdana" w:hAnsi="Verdana"/>
-          <w:color w:val="333333"/>
-          <w:sz w:val="21"/>
-          <w:szCs w:val="21"/>
-        </w:rPr>
-        <w:br/>
-      </w:r>
-      <w:r>
-        <w:rPr>
-          <w:rFonts w:ascii="Verdana" w:hAnsi="Verdana"/>
-          <w:color w:val="333333"/>
-          <w:sz w:val="21"/>
-          <w:szCs w:val="21"/>
-          <w:shd w:val="clear" w:color="auto" w:fill="FFFFFF"/>
-        </w:rPr>
-        <w:t xml:space="preserve">Bedenken Sie dabei, dass die einzelnen Load </w:t>
-      </w:r>
-      <w:proofErr w:type="spellStart"/>
-      <w:r>
-        <w:rPr>
-          <w:rFonts w:ascii="Verdana" w:hAnsi="Verdana"/>
-          <w:color w:val="333333"/>
-          <w:sz w:val="21"/>
-          <w:szCs w:val="21"/>
-          <w:shd w:val="clear" w:color="auto" w:fill="FFFFFF"/>
-        </w:rPr>
-        <w:t>Balancing</w:t>
-      </w:r>
-      <w:proofErr w:type="spellEnd"/>
-      <w:r>
-        <w:rPr>
-          <w:rFonts w:ascii="Verdana" w:hAnsi="Verdana"/>
-          <w:color w:val="333333"/>
-          <w:sz w:val="21"/>
-          <w:szCs w:val="21"/>
-          <w:shd w:val="clear" w:color="auto" w:fill="FFFFFF"/>
-        </w:rPr>
-        <w:t xml:space="preserve"> Methoden unterschiedlich auf diese Auslastung reagieren werden. Dokumentieren Sie dabei aufkommenden Probleme ausführlich.</w:t>
+        <w:t>Bedenken Sie dabei, dass die einzelnen Load Balancing Methoden unterschiedlich auf diese Auslastung reagieren werden. Dokumentieren Sie dabei aufkommenden Probleme ausführlich.</w:t>
       </w:r>
       <w:r>
         <w:t xml:space="preserve"> </w:t>
@@ -1347,9 +1186,25 @@
           <w:szCs w:val="21"/>
           <w:shd w:val="clear" w:color="auto" w:fill="FFFFFF"/>
         </w:rPr>
-        <w:t xml:space="preserve">Die Tests sollen so aufgebaut sein, dass in der Gruppe jedes Mitglied mehrere Server fahren und ein Gruppenmitglied mehrere Anfragen an den Load </w:t>
-      </w:r>
-      <w:proofErr w:type="spellStart"/>
+        <w:t>Die Tests sollen so aufgebaut sein, dass in der Gruppe jedes Mitglied mehrere Server fahren und ein Gruppenmitglied mehrere Anfragen an den Load Balancer stellen. Für die Abnahme wird empfohlen, dass jeder Server eine Ausgabe mit entsprechenden Informationen ausgibt, damit die Verteilung der Anfragen demonstriert werden kann.</w:t>
+      </w:r>
+      <w:r>
+        <w:t xml:space="preserve"> </w:t>
+      </w:r>
+    </w:p>
+    <w:p/>
+    <w:p>
+      <w:pPr>
+        <w:pStyle w:val="berschrift2"/>
+      </w:pPr>
+      <w:r>
+        <w:t>Modalitäten</w:t>
+      </w:r>
+    </w:p>
+    <w:p>
+      <w:pPr>
+        <w:pStyle w:val="berschrift2"/>
+      </w:pPr>
       <w:r>
         <w:rPr>
           <w:rFonts w:ascii="Verdana" w:hAnsi="Verdana"/>
@@ -1358,9 +1213,17 @@
           <w:szCs w:val="21"/>
           <w:shd w:val="clear" w:color="auto" w:fill="FFFFFF"/>
         </w:rPr>
-        <w:t>Balancer</w:t>
-      </w:r>
-      <w:proofErr w:type="spellEnd"/>
+        <w:t>Gruppenarbeit: 2 Personen</w:t>
+      </w:r>
+      <w:r>
+        <w:rPr>
+          <w:rFonts w:ascii="Verdana" w:hAnsi="Verdana"/>
+          <w:color w:val="333333"/>
+          <w:sz w:val="21"/>
+          <w:szCs w:val="21"/>
+        </w:rPr>
+        <w:br/>
+      </w:r>
       <w:r>
         <w:rPr>
           <w:rFonts w:ascii="Verdana" w:hAnsi="Verdana"/>
@@ -1369,141 +1232,7 @@
           <w:szCs w:val="21"/>
           <w:shd w:val="clear" w:color="auto" w:fill="FFFFFF"/>
         </w:rPr>
-        <w:t xml:space="preserve"> stellen. Für die Abnahme wird empfohlen, dass jeder Server eine Ausgabe mit entsprechenden Informationen ausgibt, damit die Verteilung der Anfragen demonstriert werden kann.</w:t>
-      </w:r>
-      <w:r>
-        <w:t xml:space="preserve"> </w:t>
-      </w:r>
-    </w:p>
-    <w:p/>
-    <w:p>
-      <w:pPr>
-        <w:pStyle w:val="berschrift2"/>
-      </w:pPr>
-      <w:r>
-        <w:t>Modalitäten</w:t>
-      </w:r>
-    </w:p>
-    <w:p>
-      <w:pPr>
-        <w:pStyle w:val="berschrift2"/>
-      </w:pPr>
-      <w:r>
-        <w:rPr>
-          <w:rFonts w:ascii="Verdana" w:hAnsi="Verdana"/>
-          <w:color w:val="333333"/>
-          <w:sz w:val="21"/>
-          <w:szCs w:val="21"/>
-          <w:shd w:val="clear" w:color="auto" w:fill="FFFFFF"/>
-        </w:rPr>
-        <w:t>Gruppenarbeit: 2 Personen</w:t>
-      </w:r>
-      <w:r>
-        <w:rPr>
-          <w:rFonts w:ascii="Verdana" w:hAnsi="Verdana"/>
-          <w:color w:val="333333"/>
-          <w:sz w:val="21"/>
-          <w:szCs w:val="21"/>
-        </w:rPr>
-        <w:br/>
-      </w:r>
-      <w:r>
-        <w:rPr>
-          <w:rFonts w:ascii="Verdana" w:hAnsi="Verdana"/>
-          <w:color w:val="333333"/>
-          <w:sz w:val="21"/>
-          <w:szCs w:val="21"/>
-          <w:shd w:val="clear" w:color="auto" w:fill="FFFFFF"/>
-        </w:rPr>
-        <w:t xml:space="preserve">Abgabe: Protokoll mit Designüberlegungen / Umsetzung / Testszenarien, </w:t>
-      </w:r>
-      <w:proofErr w:type="spellStart"/>
-      <w:r>
-        <w:rPr>
-          <w:rFonts w:ascii="Verdana" w:hAnsi="Verdana"/>
-          <w:color w:val="333333"/>
-          <w:sz w:val="21"/>
-          <w:szCs w:val="21"/>
-          <w:shd w:val="clear" w:color="auto" w:fill="FFFFFF"/>
-        </w:rPr>
-        <w:t>Sourcecode</w:t>
-      </w:r>
-      <w:proofErr w:type="spellEnd"/>
-      <w:r>
-        <w:rPr>
-          <w:rFonts w:ascii="Verdana" w:hAnsi="Verdana"/>
-          <w:color w:val="333333"/>
-          <w:sz w:val="21"/>
-          <w:szCs w:val="21"/>
-          <w:shd w:val="clear" w:color="auto" w:fill="FFFFFF"/>
-        </w:rPr>
-        <w:t xml:space="preserve"> (mit allen notwendigen Bibliotheken), Java-Doc, </w:t>
-      </w:r>
-      <w:proofErr w:type="spellStart"/>
-      <w:r>
-        <w:rPr>
-          <w:rFonts w:ascii="Verdana" w:hAnsi="Verdana"/>
-          <w:color w:val="333333"/>
-          <w:sz w:val="21"/>
-          <w:szCs w:val="21"/>
-          <w:shd w:val="clear" w:color="auto" w:fill="FFFFFF"/>
-        </w:rPr>
-        <w:t>Build</w:t>
-      </w:r>
-      <w:proofErr w:type="spellEnd"/>
-      <w:r>
-        <w:rPr>
-          <w:rFonts w:ascii="Verdana" w:hAnsi="Verdana"/>
-          <w:color w:val="333333"/>
-          <w:sz w:val="21"/>
-          <w:szCs w:val="21"/>
-          <w:shd w:val="clear" w:color="auto" w:fill="FFFFFF"/>
-        </w:rPr>
-        <w:t>-Management-Tool (</w:t>
-      </w:r>
-      <w:proofErr w:type="spellStart"/>
-      <w:r>
-        <w:rPr>
-          <w:rFonts w:ascii="Verdana" w:hAnsi="Verdana"/>
-          <w:color w:val="333333"/>
-          <w:sz w:val="21"/>
-          <w:szCs w:val="21"/>
-          <w:shd w:val="clear" w:color="auto" w:fill="FFFFFF"/>
-        </w:rPr>
-        <w:t>ant</w:t>
-      </w:r>
-      <w:proofErr w:type="spellEnd"/>
-      <w:r>
-        <w:rPr>
-          <w:rFonts w:ascii="Verdana" w:hAnsi="Verdana"/>
-          <w:color w:val="333333"/>
-          <w:sz w:val="21"/>
-          <w:szCs w:val="21"/>
-          <w:shd w:val="clear" w:color="auto" w:fill="FFFFFF"/>
-        </w:rPr>
-        <w:t xml:space="preserve"> oder </w:t>
-      </w:r>
-      <w:proofErr w:type="spellStart"/>
-      <w:r>
-        <w:rPr>
-          <w:rFonts w:ascii="Verdana" w:hAnsi="Verdana"/>
-          <w:color w:val="333333"/>
-          <w:sz w:val="21"/>
-          <w:szCs w:val="21"/>
-          <w:shd w:val="clear" w:color="auto" w:fill="FFFFFF"/>
-        </w:rPr>
-        <w:t>maven</w:t>
-      </w:r>
-      <w:proofErr w:type="spellEnd"/>
-      <w:r>
-        <w:rPr>
-          <w:rFonts w:ascii="Verdana" w:hAnsi="Verdana"/>
-          <w:color w:val="333333"/>
-          <w:sz w:val="21"/>
-          <w:szCs w:val="21"/>
-          <w:shd w:val="clear" w:color="auto" w:fill="FFFFFF"/>
-        </w:rPr>
-        <w:t>), Gepackt als ausführbares JAR</w:t>
+        <w:t>Abgabe: Protokoll mit Designüberlegungen / Umsetzung / Testszenarien, Sourcecode (mit allen notwendigen Bibliotheken), Java-Doc, Build-Management-Tool (ant oder maven), Gepackt als ausführbares JAR</w:t>
       </w:r>
       <w:r>
         <w:t xml:space="preserve"> </w:t>
@@ -1513,24 +1242,88 @@
     <w:p/>
     <w:p>
       <w:pPr>
+        <w:rPr>
+          <w:rFonts w:asciiTheme="majorHAnsi" w:eastAsiaTheme="majorEastAsia" w:hAnsiTheme="majorHAnsi" w:cstheme="majorBidi"/>
+          <w:color w:val="2E74B5" w:themeColor="accent1" w:themeShade="BF"/>
+          <w:sz w:val="32"/>
+          <w:szCs w:val="32"/>
+        </w:rPr>
+      </w:pPr>
+      <w:bookmarkStart w:id="5" w:name="_Toc431895379"/>
+      <w:r>
+        <w:br w:type="page"/>
+      </w:r>
+    </w:p>
+    <w:p>
+      <w:pPr>
         <w:pStyle w:val="berschrift1"/>
       </w:pPr>
-      <w:bookmarkStart w:id="4" w:name="_Toc431895379"/>
-      <w:r>
+      <w:r>
+        <w:lastRenderedPageBreak/>
         <w:t>Ergebnisse</w:t>
       </w:r>
-      <w:bookmarkEnd w:id="4"/>
-    </w:p>
-    <w:p/>
+      <w:bookmarkEnd w:id="5"/>
+    </w:p>
+    <w:p>
+      <w:r>
+        <w:t>Bei dieser Aufgabe wurde das Hauptmerkmal auf den Load Balancer und dessen Algorithmen gelegt.</w:t>
+      </w:r>
+      <w:r>
+        <w:t xml:space="preserve"> Für die Verbindung zwischen Client, Server und Load Balancer wurden Sockets verwendet.</w:t>
+      </w:r>
+      <w:r>
+        <w:t xml:space="preserve"> Wie vorgegeben wurden zwei Algorithmen implementiert. Der Weigthed Distribution und der </w:t>
+      </w:r>
+      <w:r>
+        <w:t>Least Connection</w:t>
+      </w:r>
+      <w:r>
+        <w:t xml:space="preserve"> </w:t>
+      </w:r>
+      <w:r>
+        <w:t>Algorithmus</w:t>
+      </w:r>
+      <w:r>
+        <w:t>.</w:t>
+      </w:r>
+    </w:p>
+    <w:p>
+      <w:pPr>
+        <w:pStyle w:val="berschrift2"/>
+      </w:pPr>
+      <w:r>
+        <w:t xml:space="preserve">Weigthed Distribution </w:t>
+      </w:r>
+    </w:p>
+    <w:p>
+      <w:pPr>
+        <w:pStyle w:val="berschrift2"/>
+      </w:pPr>
+      <w:r>
+        <w:t>Least Connection</w:t>
+      </w:r>
+    </w:p>
+    <w:p>
+      <w:pPr>
+        <w:rPr>
+          <w:rFonts w:asciiTheme="majorHAnsi" w:eastAsiaTheme="majorEastAsia" w:hAnsiTheme="majorHAnsi" w:cstheme="majorBidi"/>
+          <w:color w:val="2E74B5" w:themeColor="accent1" w:themeShade="BF"/>
+          <w:sz w:val="32"/>
+          <w:szCs w:val="32"/>
+        </w:rPr>
+      </w:pPr>
+      <w:r>
+        <w:br w:type="page"/>
+      </w:r>
+    </w:p>
     <w:p>
       <w:pPr>
         <w:pStyle w:val="berschrift1"/>
       </w:pPr>
       <w:r>
+        <w:lastRenderedPageBreak/>
         <w:t>Quellen</w:t>
       </w:r>
-      <w:bookmarkStart w:id="5" w:name="_GoBack"/>
-      <w:bookmarkEnd w:id="5"/>
     </w:p>
     <w:p>
       <w:r>
@@ -1541,53 +1334,7 @@
           <w:szCs w:val="21"/>
           <w:shd w:val="clear" w:color="auto" w:fill="FFFFFF"/>
         </w:rPr>
-        <w:t xml:space="preserve">[1] "Praktische Arbeit 2 zur Vorlesung 'Verteilte Systeme' ETH Zürich, SS 2002", </w:t>
-      </w:r>
-      <w:proofErr w:type="spellStart"/>
-      <w:proofErr w:type="gramStart"/>
-      <w:r>
-        <w:rPr>
-          <w:rFonts w:ascii="Verdana" w:hAnsi="Verdana"/>
-          <w:color w:val="333333"/>
-          <w:sz w:val="21"/>
-          <w:szCs w:val="21"/>
-          <w:shd w:val="clear" w:color="auto" w:fill="FFFFFF"/>
-        </w:rPr>
-        <w:t>Prof.Dr.B.Plattner</w:t>
-      </w:r>
-      <w:proofErr w:type="spellEnd"/>
-      <w:proofErr w:type="gramEnd"/>
-      <w:r>
-        <w:rPr>
-          <w:rFonts w:ascii="Verdana" w:hAnsi="Verdana"/>
-          <w:color w:val="333333"/>
-          <w:sz w:val="21"/>
-          <w:szCs w:val="21"/>
-          <w:shd w:val="clear" w:color="auto" w:fill="FFFFFF"/>
-        </w:rPr>
-        <w:t xml:space="preserve">, übernommen von </w:t>
-      </w:r>
-      <w:proofErr w:type="spellStart"/>
-      <w:r>
-        <w:rPr>
-          <w:rFonts w:ascii="Verdana" w:hAnsi="Verdana"/>
-          <w:color w:val="333333"/>
-          <w:sz w:val="21"/>
-          <w:szCs w:val="21"/>
-          <w:shd w:val="clear" w:color="auto" w:fill="FFFFFF"/>
-        </w:rPr>
-        <w:t>Prof.Dr.F.Mattern</w:t>
-      </w:r>
-      <w:proofErr w:type="spellEnd"/>
-      <w:r>
-        <w:rPr>
-          <w:rFonts w:ascii="Verdana" w:hAnsi="Verdana"/>
-          <w:color w:val="333333"/>
-          <w:sz w:val="21"/>
-          <w:szCs w:val="21"/>
-          <w:shd w:val="clear" w:color="auto" w:fill="FFFFFF"/>
-        </w:rPr>
-        <w:t xml:space="preserve"> (</w:t>
+        <w:t>[1] "Praktische Arbeit 2 zur Vorlesung 'Verteilte Systeme' ETH Zürich, SS 2002", Prof.Dr.B.Plattner, übernommen von Prof.Dr.F.Mattern (</w:t>
       </w:r>
       <w:hyperlink r:id="rId9" w:history="1">
         <w:r>
@@ -1663,7 +1410,7 @@
 </file>
 
 <file path=word/endnotes.xml><?xml version="1.0" encoding="utf-8"?>
-<w:endnotes xmlns:wpc="http://schemas.microsoft.com/office/word/2010/wordprocessingCanvas" xmlns:cx="http://schemas.microsoft.com/office/drawing/2014/chartex" xmlns:cx1="http://schemas.microsoft.com/office/drawing/2015/9/8/chartex" xmlns:mc="http://schemas.openxmlformats.org/markup-compatibility/2006" xmlns:o="urn:schemas-microsoft-com:office:office" xmlns:r="http://schemas.openxmlformats.org/officeDocument/2006/relationships" xmlns:m="http://schemas.openxmlformats.org/officeDocument/2006/math" xmlns:v="urn:schemas-microsoft-com:vml" xmlns:wp14="http://schemas.microsoft.com/office/word/2010/wordprocessingDrawing" xmlns:wp="http://schemas.openxmlformats.org/drawingml/2006/wordprocessingDrawing" xmlns:w10="urn:schemas-microsoft-com:office:word" xmlns:w="http://schemas.openxmlformats.org/wordprocessingml/2006/main" xmlns:w14="http://schemas.microsoft.com/office/word/2010/wordml" xmlns:w15="http://schemas.microsoft.com/office/word/2012/wordml" xmlns:w16se="http://schemas.microsoft.com/office/word/2015/wordml/symex" xmlns:wpg="http://schemas.microsoft.com/office/word/2010/wordprocessingGroup" xmlns:wpi="http://schemas.microsoft.com/office/word/2010/wordprocessingInk" xmlns:wne="http://schemas.microsoft.com/office/word/2006/wordml" xmlns:wps="http://schemas.microsoft.com/office/word/2010/wordprocessingShape" mc:Ignorable="w14 w15 w16se wp14">
+<w:endnotes xmlns:wpc="http://schemas.microsoft.com/office/word/2010/wordprocessingCanvas" xmlns:cx="http://schemas.microsoft.com/office/drawing/2014/chartex" xmlns:cx1="http://schemas.microsoft.com/office/drawing/2015/9/8/chartex" xmlns:cx2="http://schemas.microsoft.com/office/drawing/2015/10/21/chartex" xmlns:mc="http://schemas.openxmlformats.org/markup-compatibility/2006" xmlns:o="urn:schemas-microsoft-com:office:office" xmlns:r="http://schemas.openxmlformats.org/officeDocument/2006/relationships" xmlns:m="http://schemas.openxmlformats.org/officeDocument/2006/math" xmlns:v="urn:schemas-microsoft-com:vml" xmlns:wp14="http://schemas.microsoft.com/office/word/2010/wordprocessingDrawing" xmlns:wp="http://schemas.openxmlformats.org/drawingml/2006/wordprocessingDrawing" xmlns:w10="urn:schemas-microsoft-com:office:word" xmlns:w="http://schemas.openxmlformats.org/wordprocessingml/2006/main" xmlns:w14="http://schemas.microsoft.com/office/word/2010/wordml" xmlns:w15="http://schemas.microsoft.com/office/word/2012/wordml" xmlns:w16se="http://schemas.microsoft.com/office/word/2015/wordml/symex" xmlns:wpg="http://schemas.microsoft.com/office/word/2010/wordprocessingGroup" xmlns:wpi="http://schemas.microsoft.com/office/word/2010/wordprocessingInk" xmlns:wne="http://schemas.microsoft.com/office/word/2006/wordml" xmlns:wps="http://schemas.microsoft.com/office/word/2010/wordprocessingShape" mc:Ignorable="w14 w15 w16se wp14">
   <w:endnote w:type="separator" w:id="-1">
     <w:p>
       <w:pPr>
@@ -1688,7 +1435,7 @@
 </file>
 
 <file path=word/footer1.xml><?xml version="1.0" encoding="utf-8"?>
-<w:ftr xmlns:wpc="http://schemas.microsoft.com/office/word/2010/wordprocessingCanvas" xmlns:cx="http://schemas.microsoft.com/office/drawing/2014/chartex" xmlns:cx1="http://schemas.microsoft.com/office/drawing/2015/9/8/chartex" xmlns:mc="http://schemas.openxmlformats.org/markup-compatibility/2006" xmlns:o="urn:schemas-microsoft-com:office:office" xmlns:r="http://schemas.openxmlformats.org/officeDocument/2006/relationships" xmlns:m="http://schemas.openxmlformats.org/officeDocument/2006/math" xmlns:v="urn:schemas-microsoft-com:vml" xmlns:wp14="http://schemas.microsoft.com/office/word/2010/wordprocessingDrawing" xmlns:wp="http://schemas.openxmlformats.org/drawingml/2006/wordprocessingDrawing" xmlns:w10="urn:schemas-microsoft-com:office:word" xmlns:w="http://schemas.openxmlformats.org/wordprocessingml/2006/main" xmlns:w14="http://schemas.microsoft.com/office/word/2010/wordml" xmlns:w15="http://schemas.microsoft.com/office/word/2012/wordml" xmlns:w16se="http://schemas.microsoft.com/office/word/2015/wordml/symex" xmlns:wpg="http://schemas.microsoft.com/office/word/2010/wordprocessingGroup" xmlns:wpi="http://schemas.microsoft.com/office/word/2010/wordprocessingInk" xmlns:wne="http://schemas.microsoft.com/office/word/2006/wordml" xmlns:wps="http://schemas.microsoft.com/office/word/2010/wordprocessingShape" mc:Ignorable="w14 w15 w16se wp14">
+<w:ftr xmlns:wpc="http://schemas.microsoft.com/office/word/2010/wordprocessingCanvas" xmlns:cx="http://schemas.microsoft.com/office/drawing/2014/chartex" xmlns:cx1="http://schemas.microsoft.com/office/drawing/2015/9/8/chartex" xmlns:cx2="http://schemas.microsoft.com/office/drawing/2015/10/21/chartex" xmlns:mc="http://schemas.openxmlformats.org/markup-compatibility/2006" xmlns:o="urn:schemas-microsoft-com:office:office" xmlns:r="http://schemas.openxmlformats.org/officeDocument/2006/relationships" xmlns:m="http://schemas.openxmlformats.org/officeDocument/2006/math" xmlns:v="urn:schemas-microsoft-com:vml" xmlns:wp14="http://schemas.microsoft.com/office/word/2010/wordprocessingDrawing" xmlns:wp="http://schemas.openxmlformats.org/drawingml/2006/wordprocessingDrawing" xmlns:w10="urn:schemas-microsoft-com:office:word" xmlns:w="http://schemas.openxmlformats.org/wordprocessingml/2006/main" xmlns:w14="http://schemas.microsoft.com/office/word/2010/wordml" xmlns:w15="http://schemas.microsoft.com/office/word/2012/wordml" xmlns:w16se="http://schemas.microsoft.com/office/word/2015/wordml/symex" xmlns:wpg="http://schemas.microsoft.com/office/word/2010/wordprocessingGroup" xmlns:wpi="http://schemas.microsoft.com/office/word/2010/wordprocessingInk" xmlns:wne="http://schemas.microsoft.com/office/word/2006/wordml" xmlns:wps="http://schemas.microsoft.com/office/word/2010/wordprocessingShape" mc:Ignorable="w14 w15 w16se wp14">
   <w:p>
     <w:pPr>
       <w:pStyle w:val="Fuzeile"/>
@@ -1698,7 +1445,7 @@
 </file>
 
 <file path=word/footer2.xml><?xml version="1.0" encoding="utf-8"?>
-<w:ftr xmlns:wpc="http://schemas.microsoft.com/office/word/2010/wordprocessingCanvas" xmlns:cx="http://schemas.microsoft.com/office/drawing/2014/chartex" xmlns:cx1="http://schemas.microsoft.com/office/drawing/2015/9/8/chartex" xmlns:mc="http://schemas.openxmlformats.org/markup-compatibility/2006" xmlns:o="urn:schemas-microsoft-com:office:office" xmlns:r="http://schemas.openxmlformats.org/officeDocument/2006/relationships" xmlns:m="http://schemas.openxmlformats.org/officeDocument/2006/math" xmlns:v="urn:schemas-microsoft-com:vml" xmlns:wp14="http://schemas.microsoft.com/office/word/2010/wordprocessingDrawing" xmlns:wp="http://schemas.openxmlformats.org/drawingml/2006/wordprocessingDrawing" xmlns:w10="urn:schemas-microsoft-com:office:word" xmlns:w="http://schemas.openxmlformats.org/wordprocessingml/2006/main" xmlns:w14="http://schemas.microsoft.com/office/word/2010/wordml" xmlns:w15="http://schemas.microsoft.com/office/word/2012/wordml" xmlns:w16se="http://schemas.microsoft.com/office/word/2015/wordml/symex" xmlns:wpg="http://schemas.microsoft.com/office/word/2010/wordprocessingGroup" xmlns:wpi="http://schemas.microsoft.com/office/word/2010/wordprocessingInk" xmlns:wne="http://schemas.microsoft.com/office/word/2006/wordml" xmlns:wps="http://schemas.microsoft.com/office/word/2010/wordprocessingShape" mc:Ignorable="w14 w15 w16se wp14">
+<w:ftr xmlns:wpc="http://schemas.microsoft.com/office/word/2010/wordprocessingCanvas" xmlns:cx="http://schemas.microsoft.com/office/drawing/2014/chartex" xmlns:cx1="http://schemas.microsoft.com/office/drawing/2015/9/8/chartex" xmlns:cx2="http://schemas.microsoft.com/office/drawing/2015/10/21/chartex" xmlns:mc="http://schemas.openxmlformats.org/markup-compatibility/2006" xmlns:o="urn:schemas-microsoft-com:office:office" xmlns:r="http://schemas.openxmlformats.org/officeDocument/2006/relationships" xmlns:m="http://schemas.openxmlformats.org/officeDocument/2006/math" xmlns:v="urn:schemas-microsoft-com:vml" xmlns:wp14="http://schemas.microsoft.com/office/word/2010/wordprocessingDrawing" xmlns:wp="http://schemas.openxmlformats.org/drawingml/2006/wordprocessingDrawing" xmlns:w10="urn:schemas-microsoft-com:office:word" xmlns:w="http://schemas.openxmlformats.org/wordprocessingml/2006/main" xmlns:w14="http://schemas.microsoft.com/office/word/2010/wordml" xmlns:w15="http://schemas.microsoft.com/office/word/2012/wordml" xmlns:w16se="http://schemas.microsoft.com/office/word/2015/wordml/symex" xmlns:wpg="http://schemas.microsoft.com/office/word/2010/wordprocessingGroup" xmlns:wpi="http://schemas.microsoft.com/office/word/2010/wordprocessingInk" xmlns:wne="http://schemas.microsoft.com/office/word/2006/wordml" xmlns:wps="http://schemas.microsoft.com/office/word/2010/wordprocessingShape" mc:Ignorable="w14 w15 w16se wp14">
   <w:p>
     <w:pPr>
       <w:pStyle w:val="Fuzeile"/>
@@ -1752,7 +1499,7 @@
 </file>
 
 <file path=word/footer3.xml><?xml version="1.0" encoding="utf-8"?>
-<w:ftr xmlns:wpc="http://schemas.microsoft.com/office/word/2010/wordprocessingCanvas" xmlns:cx="http://schemas.microsoft.com/office/drawing/2014/chartex" xmlns:cx1="http://schemas.microsoft.com/office/drawing/2015/9/8/chartex" xmlns:mc="http://schemas.openxmlformats.org/markup-compatibility/2006" xmlns:o="urn:schemas-microsoft-com:office:office" xmlns:r="http://schemas.openxmlformats.org/officeDocument/2006/relationships" xmlns:m="http://schemas.openxmlformats.org/officeDocument/2006/math" xmlns:v="urn:schemas-microsoft-com:vml" xmlns:wp14="http://schemas.microsoft.com/office/word/2010/wordprocessingDrawing" xmlns:wp="http://schemas.openxmlformats.org/drawingml/2006/wordprocessingDrawing" xmlns:w10="urn:schemas-microsoft-com:office:word" xmlns:w="http://schemas.openxmlformats.org/wordprocessingml/2006/main" xmlns:w14="http://schemas.microsoft.com/office/word/2010/wordml" xmlns:w15="http://schemas.microsoft.com/office/word/2012/wordml" xmlns:w16se="http://schemas.microsoft.com/office/word/2015/wordml/symex" xmlns:wpg="http://schemas.microsoft.com/office/word/2010/wordprocessingGroup" xmlns:wpi="http://schemas.microsoft.com/office/word/2010/wordprocessingInk" xmlns:wne="http://schemas.microsoft.com/office/word/2006/wordml" xmlns:wps="http://schemas.microsoft.com/office/word/2010/wordprocessingShape" mc:Ignorable="w14 w15 w16se wp14">
+<w:ftr xmlns:wpc="http://schemas.microsoft.com/office/word/2010/wordprocessingCanvas" xmlns:cx="http://schemas.microsoft.com/office/drawing/2014/chartex" xmlns:cx1="http://schemas.microsoft.com/office/drawing/2015/9/8/chartex" xmlns:cx2="http://schemas.microsoft.com/office/drawing/2015/10/21/chartex" xmlns:mc="http://schemas.openxmlformats.org/markup-compatibility/2006" xmlns:o="urn:schemas-microsoft-com:office:office" xmlns:r="http://schemas.openxmlformats.org/officeDocument/2006/relationships" xmlns:m="http://schemas.openxmlformats.org/officeDocument/2006/math" xmlns:v="urn:schemas-microsoft-com:vml" xmlns:wp14="http://schemas.microsoft.com/office/word/2010/wordprocessingDrawing" xmlns:wp="http://schemas.openxmlformats.org/drawingml/2006/wordprocessingDrawing" xmlns:w10="urn:schemas-microsoft-com:office:word" xmlns:w="http://schemas.openxmlformats.org/wordprocessingml/2006/main" xmlns:w14="http://schemas.microsoft.com/office/word/2010/wordml" xmlns:w15="http://schemas.microsoft.com/office/word/2012/wordml" xmlns:w16se="http://schemas.microsoft.com/office/word/2015/wordml/symex" xmlns:wpg="http://schemas.microsoft.com/office/word/2010/wordprocessingGroup" xmlns:wpi="http://schemas.microsoft.com/office/word/2010/wordprocessingInk" xmlns:wne="http://schemas.microsoft.com/office/word/2006/wordml" xmlns:wps="http://schemas.microsoft.com/office/word/2010/wordprocessingShape" mc:Ignorable="w14 w15 w16se wp14">
   <w:p>
     <w:pPr>
       <w:pStyle w:val="Fuzeile"/>
@@ -1762,7 +1509,7 @@
 </file>
 
 <file path=word/footnotes.xml><?xml version="1.0" encoding="utf-8"?>
-<w:footnotes xmlns:wpc="http://schemas.microsoft.com/office/word/2010/wordprocessingCanvas" xmlns:cx="http://schemas.microsoft.com/office/drawing/2014/chartex" xmlns:cx1="http://schemas.microsoft.com/office/drawing/2015/9/8/chartex" xmlns:mc="http://schemas.openxmlformats.org/markup-compatibility/2006" xmlns:o="urn:schemas-microsoft-com:office:office" xmlns:r="http://schemas.openxmlformats.org/officeDocument/2006/relationships" xmlns:m="http://schemas.openxmlformats.org/officeDocument/2006/math" xmlns:v="urn:schemas-microsoft-com:vml" xmlns:wp14="http://schemas.microsoft.com/office/word/2010/wordprocessingDrawing" xmlns:wp="http://schemas.openxmlformats.org/drawingml/2006/wordprocessingDrawing" xmlns:w10="urn:schemas-microsoft-com:office:word" xmlns:w="http://schemas.openxmlformats.org/wordprocessingml/2006/main" xmlns:w14="http://schemas.microsoft.com/office/word/2010/wordml" xmlns:w15="http://schemas.microsoft.com/office/word/2012/wordml" xmlns:w16se="http://schemas.microsoft.com/office/word/2015/wordml/symex" xmlns:wpg="http://schemas.microsoft.com/office/word/2010/wordprocessingGroup" xmlns:wpi="http://schemas.microsoft.com/office/word/2010/wordprocessingInk" xmlns:wne="http://schemas.microsoft.com/office/word/2006/wordml" xmlns:wps="http://schemas.microsoft.com/office/word/2010/wordprocessingShape" mc:Ignorable="w14 w15 w16se wp14">
+<w:footnotes xmlns:wpc="http://schemas.microsoft.com/office/word/2010/wordprocessingCanvas" xmlns:cx="http://schemas.microsoft.com/office/drawing/2014/chartex" xmlns:cx1="http://schemas.microsoft.com/office/drawing/2015/9/8/chartex" xmlns:cx2="http://schemas.microsoft.com/office/drawing/2015/10/21/chartex" xmlns:mc="http://schemas.openxmlformats.org/markup-compatibility/2006" xmlns:o="urn:schemas-microsoft-com:office:office" xmlns:r="http://schemas.openxmlformats.org/officeDocument/2006/relationships" xmlns:m="http://schemas.openxmlformats.org/officeDocument/2006/math" xmlns:v="urn:schemas-microsoft-com:vml" xmlns:wp14="http://schemas.microsoft.com/office/word/2010/wordprocessingDrawing" xmlns:wp="http://schemas.openxmlformats.org/drawingml/2006/wordprocessingDrawing" xmlns:w10="urn:schemas-microsoft-com:office:word" xmlns:w="http://schemas.openxmlformats.org/wordprocessingml/2006/main" xmlns:w14="http://schemas.microsoft.com/office/word/2010/wordml" xmlns:w15="http://schemas.microsoft.com/office/word/2012/wordml" xmlns:w16se="http://schemas.microsoft.com/office/word/2015/wordml/symex" xmlns:wpg="http://schemas.microsoft.com/office/word/2010/wordprocessingGroup" xmlns:wpi="http://schemas.microsoft.com/office/word/2010/wordprocessingInk" xmlns:wne="http://schemas.microsoft.com/office/word/2006/wordml" xmlns:wps="http://schemas.microsoft.com/office/word/2010/wordprocessingShape" mc:Ignorable="w14 w15 w16se wp14">
   <w:footnote w:type="separator" w:id="-1">
     <w:p>
       <w:pPr>
@@ -1787,7 +1534,7 @@
 </file>
 
 <file path=word/header1.xml><?xml version="1.0" encoding="utf-8"?>
-<w:hdr xmlns:wpc="http://schemas.microsoft.com/office/word/2010/wordprocessingCanvas" xmlns:cx="http://schemas.microsoft.com/office/drawing/2014/chartex" xmlns:cx1="http://schemas.microsoft.com/office/drawing/2015/9/8/chartex" xmlns:mc="http://schemas.openxmlformats.org/markup-compatibility/2006" xmlns:o="urn:schemas-microsoft-com:office:office" xmlns:r="http://schemas.openxmlformats.org/officeDocument/2006/relationships" xmlns:m="http://schemas.openxmlformats.org/officeDocument/2006/math" xmlns:v="urn:schemas-microsoft-com:vml" xmlns:wp14="http://schemas.microsoft.com/office/word/2010/wordprocessingDrawing" xmlns:wp="http://schemas.openxmlformats.org/drawingml/2006/wordprocessingDrawing" xmlns:w10="urn:schemas-microsoft-com:office:word" xmlns:w="http://schemas.openxmlformats.org/wordprocessingml/2006/main" xmlns:w14="http://schemas.microsoft.com/office/word/2010/wordml" xmlns:w15="http://schemas.microsoft.com/office/word/2012/wordml" xmlns:w16se="http://schemas.microsoft.com/office/word/2015/wordml/symex" xmlns:wpg="http://schemas.microsoft.com/office/word/2010/wordprocessingGroup" xmlns:wpi="http://schemas.microsoft.com/office/word/2010/wordprocessingInk" xmlns:wne="http://schemas.microsoft.com/office/word/2006/wordml" xmlns:wps="http://schemas.microsoft.com/office/word/2010/wordprocessingShape" mc:Ignorable="w14 w15 w16se wp14">
+<w:hdr xmlns:wpc="http://schemas.microsoft.com/office/word/2010/wordprocessingCanvas" xmlns:cx="http://schemas.microsoft.com/office/drawing/2014/chartex" xmlns:cx1="http://schemas.microsoft.com/office/drawing/2015/9/8/chartex" xmlns:cx2="http://schemas.microsoft.com/office/drawing/2015/10/21/chartex" xmlns:mc="http://schemas.openxmlformats.org/markup-compatibility/2006" xmlns:o="urn:schemas-microsoft-com:office:office" xmlns:r="http://schemas.openxmlformats.org/officeDocument/2006/relationships" xmlns:m="http://schemas.openxmlformats.org/officeDocument/2006/math" xmlns:v="urn:schemas-microsoft-com:vml" xmlns:wp14="http://schemas.microsoft.com/office/word/2010/wordprocessingDrawing" xmlns:wp="http://schemas.openxmlformats.org/drawingml/2006/wordprocessingDrawing" xmlns:w10="urn:schemas-microsoft-com:office:word" xmlns:w="http://schemas.openxmlformats.org/wordprocessingml/2006/main" xmlns:w14="http://schemas.microsoft.com/office/word/2010/wordml" xmlns:w15="http://schemas.microsoft.com/office/word/2012/wordml" xmlns:w16se="http://schemas.microsoft.com/office/word/2015/wordml/symex" xmlns:wpg="http://schemas.microsoft.com/office/word/2010/wordprocessingGroup" xmlns:wpi="http://schemas.microsoft.com/office/word/2010/wordprocessingInk" xmlns:wne="http://schemas.microsoft.com/office/word/2006/wordml" xmlns:wps="http://schemas.microsoft.com/office/word/2010/wordprocessingShape" mc:Ignorable="w14 w15 w16se wp14">
   <w:p>
     <w:pPr>
       <w:pStyle w:val="Kopfzeile"/>
@@ -1797,7 +1544,7 @@
 </file>
 
 <file path=word/header2.xml><?xml version="1.0" encoding="utf-8"?>
-<w:hdr xmlns:wpc="http://schemas.microsoft.com/office/word/2010/wordprocessingCanvas" xmlns:cx="http://schemas.microsoft.com/office/drawing/2014/chartex" xmlns:cx1="http://schemas.microsoft.com/office/drawing/2015/9/8/chartex" xmlns:mc="http://schemas.openxmlformats.org/markup-compatibility/2006" xmlns:o="urn:schemas-microsoft-com:office:office" xmlns:r="http://schemas.openxmlformats.org/officeDocument/2006/relationships" xmlns:m="http://schemas.openxmlformats.org/officeDocument/2006/math" xmlns:v="urn:schemas-microsoft-com:vml" xmlns:wp14="http://schemas.microsoft.com/office/word/2010/wordprocessingDrawing" xmlns:wp="http://schemas.openxmlformats.org/drawingml/2006/wordprocessingDrawing" xmlns:w10="urn:schemas-microsoft-com:office:word" xmlns:w="http://schemas.openxmlformats.org/wordprocessingml/2006/main" xmlns:w14="http://schemas.microsoft.com/office/word/2010/wordml" xmlns:w15="http://schemas.microsoft.com/office/word/2012/wordml" xmlns:w16se="http://schemas.microsoft.com/office/word/2015/wordml/symex" xmlns:wpg="http://schemas.microsoft.com/office/word/2010/wordprocessingGroup" xmlns:wpi="http://schemas.microsoft.com/office/word/2010/wordprocessingInk" xmlns:wne="http://schemas.microsoft.com/office/word/2006/wordml" xmlns:wps="http://schemas.microsoft.com/office/word/2010/wordprocessingShape" mc:Ignorable="w14 w15 w16se wp14">
+<w:hdr xmlns:wpc="http://schemas.microsoft.com/office/word/2010/wordprocessingCanvas" xmlns:cx="http://schemas.microsoft.com/office/drawing/2014/chartex" xmlns:cx1="http://schemas.microsoft.com/office/drawing/2015/9/8/chartex" xmlns:cx2="http://schemas.microsoft.com/office/drawing/2015/10/21/chartex" xmlns:mc="http://schemas.openxmlformats.org/markup-compatibility/2006" xmlns:o="urn:schemas-microsoft-com:office:office" xmlns:r="http://schemas.openxmlformats.org/officeDocument/2006/relationships" xmlns:m="http://schemas.openxmlformats.org/officeDocument/2006/math" xmlns:v="urn:schemas-microsoft-com:vml" xmlns:wp14="http://schemas.microsoft.com/office/word/2010/wordprocessingDrawing" xmlns:wp="http://schemas.openxmlformats.org/drawingml/2006/wordprocessingDrawing" xmlns:w10="urn:schemas-microsoft-com:office:word" xmlns:w="http://schemas.openxmlformats.org/wordprocessingml/2006/main" xmlns:w14="http://schemas.microsoft.com/office/word/2010/wordml" xmlns:w15="http://schemas.microsoft.com/office/word/2012/wordml" xmlns:w16se="http://schemas.microsoft.com/office/word/2015/wordml/symex" xmlns:wpg="http://schemas.microsoft.com/office/word/2010/wordprocessingGroup" xmlns:wpi="http://schemas.microsoft.com/office/word/2010/wordprocessingInk" xmlns:wne="http://schemas.microsoft.com/office/word/2006/wordml" xmlns:wps="http://schemas.microsoft.com/office/word/2010/wordprocessingShape" mc:Ignorable="w14 w15 w16se wp14">
   <w:p>
     <w:pPr>
       <w:pStyle w:val="Kopfzeile"/>
@@ -1820,7 +1567,7 @@
 </file>
 
 <file path=word/header3.xml><?xml version="1.0" encoding="utf-8"?>
-<w:hdr xmlns:wpc="http://schemas.microsoft.com/office/word/2010/wordprocessingCanvas" xmlns:cx="http://schemas.microsoft.com/office/drawing/2014/chartex" xmlns:cx1="http://schemas.microsoft.com/office/drawing/2015/9/8/chartex" xmlns:mc="http://schemas.openxmlformats.org/markup-compatibility/2006" xmlns:o="urn:schemas-microsoft-com:office:office" xmlns:r="http://schemas.openxmlformats.org/officeDocument/2006/relationships" xmlns:m="http://schemas.openxmlformats.org/officeDocument/2006/math" xmlns:v="urn:schemas-microsoft-com:vml" xmlns:wp14="http://schemas.microsoft.com/office/word/2010/wordprocessingDrawing" xmlns:wp="http://schemas.openxmlformats.org/drawingml/2006/wordprocessingDrawing" xmlns:w10="urn:schemas-microsoft-com:office:word" xmlns:w="http://schemas.openxmlformats.org/wordprocessingml/2006/main" xmlns:w14="http://schemas.microsoft.com/office/word/2010/wordml" xmlns:w15="http://schemas.microsoft.com/office/word/2012/wordml" xmlns:w16se="http://schemas.microsoft.com/office/word/2015/wordml/symex" xmlns:wpg="http://schemas.microsoft.com/office/word/2010/wordprocessingGroup" xmlns:wpi="http://schemas.microsoft.com/office/word/2010/wordprocessingInk" xmlns:wne="http://schemas.microsoft.com/office/word/2006/wordml" xmlns:wps="http://schemas.microsoft.com/office/word/2010/wordprocessingShape" mc:Ignorable="w14 w15 w16se wp14">
+<w:hdr xmlns:wpc="http://schemas.microsoft.com/office/word/2010/wordprocessingCanvas" xmlns:cx="http://schemas.microsoft.com/office/drawing/2014/chartex" xmlns:cx1="http://schemas.microsoft.com/office/drawing/2015/9/8/chartex" xmlns:cx2="http://schemas.microsoft.com/office/drawing/2015/10/21/chartex" xmlns:mc="http://schemas.openxmlformats.org/markup-compatibility/2006" xmlns:o="urn:schemas-microsoft-com:office:office" xmlns:r="http://schemas.openxmlformats.org/officeDocument/2006/relationships" xmlns:m="http://schemas.openxmlformats.org/officeDocument/2006/math" xmlns:v="urn:schemas-microsoft-com:vml" xmlns:wp14="http://schemas.microsoft.com/office/word/2010/wordprocessingDrawing" xmlns:wp="http://schemas.openxmlformats.org/drawingml/2006/wordprocessingDrawing" xmlns:w10="urn:schemas-microsoft-com:office:word" xmlns:w="http://schemas.openxmlformats.org/wordprocessingml/2006/main" xmlns:w14="http://schemas.microsoft.com/office/word/2010/wordml" xmlns:w15="http://schemas.microsoft.com/office/word/2012/wordml" xmlns:w16se="http://schemas.microsoft.com/office/word/2015/wordml/symex" xmlns:wpg="http://schemas.microsoft.com/office/word/2010/wordprocessingGroup" xmlns:wpi="http://schemas.microsoft.com/office/word/2010/wordprocessingInk" xmlns:wne="http://schemas.microsoft.com/office/word/2006/wordml" xmlns:wps="http://schemas.microsoft.com/office/word/2010/wordprocessingShape" mc:Ignorable="w14 w15 w16se wp14">
   <w:p>
     <w:pPr>
       <w:pStyle w:val="Kopfzeile"/>
@@ -1830,7 +1577,7 @@
 </file>
 
 <file path=word/numbering.xml><?xml version="1.0" encoding="utf-8"?>
-<w:numbering xmlns:wpc="http://schemas.microsoft.com/office/word/2010/wordprocessingCanvas" xmlns:cx="http://schemas.microsoft.com/office/drawing/2014/chartex" xmlns:cx1="http://schemas.microsoft.com/office/drawing/2015/9/8/chartex" xmlns:mc="http://schemas.openxmlformats.org/markup-compatibility/2006" xmlns:o="urn:schemas-microsoft-com:office:office" xmlns:r="http://schemas.openxmlformats.org/officeDocument/2006/relationships" xmlns:m="http://schemas.openxmlformats.org/officeDocument/2006/math" xmlns:v="urn:schemas-microsoft-com:vml" xmlns:wp14="http://schemas.microsoft.com/office/word/2010/wordprocessingDrawing" xmlns:wp="http://schemas.openxmlformats.org/drawingml/2006/wordprocessingDrawing" xmlns:w10="urn:schemas-microsoft-com:office:word" xmlns:w="http://schemas.openxmlformats.org/wordprocessingml/2006/main" xmlns:w14="http://schemas.microsoft.com/office/word/2010/wordml" xmlns:w15="http://schemas.microsoft.com/office/word/2012/wordml" xmlns:w16se="http://schemas.microsoft.com/office/word/2015/wordml/symex" xmlns:wpg="http://schemas.microsoft.com/office/word/2010/wordprocessingGroup" xmlns:wpi="http://schemas.microsoft.com/office/word/2010/wordprocessingInk" xmlns:wne="http://schemas.microsoft.com/office/word/2006/wordml" xmlns:wps="http://schemas.microsoft.com/office/word/2010/wordprocessingShape" mc:Ignorable="w14 w15 w16se wp14">
+<w:numbering xmlns:wpc="http://schemas.microsoft.com/office/word/2010/wordprocessingCanvas" xmlns:cx="http://schemas.microsoft.com/office/drawing/2014/chartex" xmlns:cx1="http://schemas.microsoft.com/office/drawing/2015/9/8/chartex" xmlns:cx2="http://schemas.microsoft.com/office/drawing/2015/10/21/chartex" xmlns:mc="http://schemas.openxmlformats.org/markup-compatibility/2006" xmlns:o="urn:schemas-microsoft-com:office:office" xmlns:r="http://schemas.openxmlformats.org/officeDocument/2006/relationships" xmlns:m="http://schemas.openxmlformats.org/officeDocument/2006/math" xmlns:v="urn:schemas-microsoft-com:vml" xmlns:wp14="http://schemas.microsoft.com/office/word/2010/wordprocessingDrawing" xmlns:wp="http://schemas.openxmlformats.org/drawingml/2006/wordprocessingDrawing" xmlns:w10="urn:schemas-microsoft-com:office:word" xmlns:w="http://schemas.openxmlformats.org/wordprocessingml/2006/main" xmlns:w14="http://schemas.microsoft.com/office/word/2010/wordml" xmlns:w15="http://schemas.microsoft.com/office/word/2012/wordml" xmlns:w16se="http://schemas.microsoft.com/office/word/2015/wordml/symex" xmlns:wpg="http://schemas.microsoft.com/office/word/2010/wordprocessingGroup" xmlns:wpi="http://schemas.microsoft.com/office/word/2010/wordprocessingInk" xmlns:wne="http://schemas.microsoft.com/office/word/2006/wordml" xmlns:wps="http://schemas.microsoft.com/office/word/2010/wordprocessingShape" mc:Ignorable="w14 w15 w16se wp14">
   <w:abstractNum w:abstractNumId="0" w15:restartNumberingAfterBreak="0">
     <w:nsid w:val="7D417F26"/>
     <w:multiLevelType w:val="multilevel"/>
@@ -2003,7 +1750,7 @@
       </w:pPr>
     </w:pPrDefault>
   </w:docDefaults>
-  <w:latentStyles w:defLockedState="0" w:defUIPriority="99" w:defSemiHidden="0" w:defUnhideWhenUsed="0" w:defQFormat="0" w:count="371">
+  <w:latentStyles w:defLockedState="0" w:defUIPriority="99" w:defSemiHidden="0" w:defUnhideWhenUsed="0" w:defQFormat="0" w:count="372">
     <w:lsdException w:name="Normal" w:uiPriority="0" w:qFormat="1"/>
     <w:lsdException w:name="heading 1" w:uiPriority="9" w:qFormat="1"/>
     <w:lsdException w:name="heading 2" w:semiHidden="1" w:uiPriority="9" w:unhideWhenUsed="1" w:qFormat="1"/>
@@ -2109,7 +1856,6 @@
     <w:lsdException w:name="HTML Sample" w:semiHidden="1" w:unhideWhenUsed="1"/>
     <w:lsdException w:name="HTML Typewriter" w:semiHidden="1" w:unhideWhenUsed="1"/>
     <w:lsdException w:name="HTML Variable" w:semiHidden="1" w:unhideWhenUsed="1"/>
-    <w:lsdException w:name="Normal Table" w:semiHidden="1" w:unhideWhenUsed="1"/>
     <w:lsdException w:name="annotation subject" w:semiHidden="1" w:unhideWhenUsed="1"/>
     <w:lsdException w:name="No List" w:semiHidden="1" w:unhideWhenUsed="1"/>
     <w:lsdException w:name="Outline List 1" w:semiHidden="1" w:unhideWhenUsed="1"/>
@@ -2156,10 +1902,8 @@
     <w:lsdException w:name="Table Subtle 2" w:semiHidden="1" w:unhideWhenUsed="1"/>
     <w:lsdException w:name="Table Web 1" w:semiHidden="1" w:unhideWhenUsed="1"/>
     <w:lsdException w:name="Table Web 2" w:semiHidden="1" w:unhideWhenUsed="1"/>
-    <w:lsdException w:name="Table Web 3" w:semiHidden="1" w:unhideWhenUsed="1"/>
     <w:lsdException w:name="Balloon Text" w:semiHidden="1" w:unhideWhenUsed="1"/>
     <w:lsdException w:name="Table Grid" w:uiPriority="39"/>
-    <w:lsdException w:name="Table Theme" w:semiHidden="1" w:unhideWhenUsed="1"/>
     <w:lsdException w:name="Placeholder Text" w:semiHidden="1"/>
     <w:lsdException w:name="No Spacing" w:uiPriority="1" w:qFormat="1"/>
     <w:lsdException w:name="Light Shading" w:uiPriority="60"/>
@@ -2375,6 +2119,7 @@
     <w:lsdException w:name="List Table 5 Dark Accent 6" w:uiPriority="50"/>
     <w:lsdException w:name="List Table 6 Colorful Accent 6" w:uiPriority="51"/>
     <w:lsdException w:name="List Table 7 Colorful Accent 6" w:uiPriority="52"/>
+    <w:lsdException w:name="Mention" w:semiHidden="1" w:unhideWhenUsed="1"/>
   </w:latentStyles>
   <w:style w:type="paragraph" w:default="1" w:styleId="Standard">
     <w:name w:val="Normal"/>
@@ -2857,7 +2602,7 @@
 </file>
 
 <file path=customXml/itemProps1.xml><?xml version="1.0" encoding="utf-8"?>
-<ds:datastoreItem xmlns:ds="http://schemas.openxmlformats.org/officeDocument/2006/customXml" ds:itemID="{32894B7D-8EC0-42F9-A3E6-04671067550E}">
+<ds:datastoreItem xmlns:ds="http://schemas.openxmlformats.org/officeDocument/2006/customXml" ds:itemID="{EEE94414-7367-43A9-B538-0E7518CDEFDD}">
   <ds:schemaRefs>
     <ds:schemaRef ds:uri="http://schemas.openxmlformats.org/officeDocument/2006/bibliography"/>
   </ds:schemaRefs>

</xml_diff>